<commit_message>
Modified documents - added UML sequence diagrams
</commit_message>
<xml_diff>
--- a/Documents/DelB_Thanh_Bilal_Requirements_Proposal.docx
+++ b/Documents/DelB_Thanh_Bilal_Requirements_Proposal.docx
@@ -975,6 +975,30 @@
               <w:t>In the personal page the user gets a welcome message with his/her name, the last time he/she visited the website and the date they signed up.</w:t>
             </w:r>
           </w:p>
+          <w:p>
+            <w:pPr>
+              <w:outlineLvl w:val="0"/>
+              <w:rPr>
+                <w:rFonts w:ascii="Arial" w:hAnsi="Arial" w:cs="Arial"/>
+                <w:b/>
+              </w:rPr>
+            </w:pPr>
+            <w:r>
+              <w:rPr>
+                <w:rFonts w:ascii="Arial" w:hAnsi="Arial" w:cs="Arial"/>
+                <w:b/>
+                <w:color w:val="FF0000"/>
+              </w:rPr>
+              <w:t>New idea: favorite events with the cookies</w:t>
+            </w:r>
+            <w:r>
+              <w:rPr>
+                <w:rFonts w:ascii="Arial" w:hAnsi="Arial" w:cs="Arial"/>
+                <w:b/>
+              </w:rPr>
+              <w:t>.</w:t>
+            </w:r>
+          </w:p>
         </w:tc>
       </w:tr>
       <w:tr>
@@ -1056,7 +1080,16 @@
                 <w:rFonts w:ascii="Arial" w:hAnsi="Arial" w:cs="Arial"/>
                 <w:b/>
               </w:rPr>
-              <w:t>The visitor can leave comments in the contact page that are sent to the database</w:t>
+              <w:t>The visitor can leave comme</w:t>
+            </w:r>
+            <w:bookmarkStart w:id="0" w:name="_GoBack"/>
+            <w:bookmarkEnd w:id="0"/>
+            <w:r>
+              <w:rPr>
+                <w:rFonts w:ascii="Arial" w:hAnsi="Arial" w:cs="Arial"/>
+                <w:b/>
+              </w:rPr>
+              <w:t>nts in the contact page that are sent to the database</w:t>
             </w:r>
             <w:r>
               <w:rPr>
@@ -1611,10 +1644,7 @@
       </w:tr>
     </w:tbl>
     <w:p/>
-    <w:p>
-      <w:bookmarkStart w:id="0" w:name="_GoBack"/>
-      <w:bookmarkEnd w:id="0"/>
-    </w:p>
+    <w:p/>
     <w:sectPr>
       <w:pgSz w:w="12240" w:h="15840"/>
       <w:pgMar w:top="1440" w:right="1440" w:bottom="1440" w:left="1440" w:header="720" w:footer="720" w:gutter="0"/>
@@ -3054,7 +3084,7 @@
 </file>
 
 <file path=customXml/itemProps1.xml><?xml version="1.0" encoding="utf-8"?>
-<ds:datastoreItem xmlns:ds="http://schemas.openxmlformats.org/officeDocument/2006/customXml" ds:itemID="{D6B679B4-9CDD-4424-B090-D777F57F3560}">
+<ds:datastoreItem xmlns:ds="http://schemas.openxmlformats.org/officeDocument/2006/customXml" ds:itemID="{67CEFBFF-DF4E-42ED-8269-6EFF2EE7261D}">
   <ds:schemaRefs>
     <ds:schemaRef ds:uri="http://schemas.openxmlformats.org/officeDocument/2006/bibliography"/>
   </ds:schemaRefs>

</xml_diff>